<commit_message>
upload designs, documents, reports to project
</commit_message>
<xml_diff>
--- a/Documents/SRS-N04-PTTKPM.docx
+++ b/Documents/SRS-N04-PTTKPM.docx
@@ -1,6 +1,6 @@
 
 <file path=word/document.xml><?xml version="1.0" encoding="utf-8"?>
-<w:document xmlns:wpc="http://schemas.microsoft.com/office/word/2010/wordprocessingCanvas" xmlns:cx="http://schemas.microsoft.com/office/drawing/2014/chartex" xmlns:cx1="http://schemas.microsoft.com/office/drawing/2015/9/8/chartex" xmlns:cx2="http://schemas.microsoft.com/office/drawing/2015/10/21/chartex" xmlns:cx3="http://schemas.microsoft.com/office/drawing/2016/5/9/chartex" xmlns:cx4="http://schemas.microsoft.com/office/drawing/2016/5/10/chartex" xmlns:cx5="http://schemas.microsoft.com/office/drawing/2016/5/11/chartex" xmlns:cx6="http://schemas.microsoft.com/office/drawing/2016/5/12/chartex" xmlns:cx7="http://schemas.microsoft.com/office/drawing/2016/5/13/chartex" xmlns:cx8="http://schemas.microsoft.com/office/drawing/2016/5/14/chartex" xmlns:mc="http://schemas.openxmlformats.org/markup-compatibility/2006" xmlns:aink="http://schemas.microsoft.com/office/drawing/2016/ink" xmlns:am3d="http://schemas.microsoft.com/office/drawing/2017/model3d" xmlns:o="urn:schemas-microsoft-com:office:office" xmlns:r="http://schemas.openxmlformats.org/officeDocument/2006/relationships" xmlns:m="http://schemas.openxmlformats.org/officeDocument/2006/math" xmlns:v="urn:schemas-microsoft-com:vml" xmlns:wp14="http://schemas.microsoft.com/office/word/2010/wordprocessingDrawing" xmlns:wp="http://schemas.openxmlformats.org/drawingml/2006/wordprocessingDrawing" xmlns:w10="urn:schemas-microsoft-com:office:word" xmlns:w="http://schemas.openxmlformats.org/wordprocessingml/2006/main" xmlns:w14="http://schemas.microsoft.com/office/word/2010/wordml" xmlns:w15="http://schemas.microsoft.com/office/word/2012/wordml" xmlns:w16cex="http://schemas.microsoft.com/office/word/2018/wordml/cex" xmlns:w16cid="http://schemas.microsoft.com/office/word/2016/wordml/cid" xmlns:w16="http://schemas.microsoft.com/office/word/2018/wordml" xmlns:w16sdtdh="http://schemas.microsoft.com/office/word/2020/wordml/sdtdatahash" xmlns:w16se="http://schemas.microsoft.com/office/word/2015/wordml/symex" xmlns:wpg="http://schemas.microsoft.com/office/word/2010/wordprocessingGroup" xmlns:wpi="http://schemas.microsoft.com/office/word/2010/wordprocessingInk" xmlns:wne="http://schemas.microsoft.com/office/word/2006/wordml" xmlns:wps="http://schemas.microsoft.com/office/word/2010/wordprocessingShape" mc:Ignorable="w14 w15 w16se w16cid w16 w16cex w16sdtdh wp14">
+<w:document xmlns:wpc="http://schemas.microsoft.com/office/word/2010/wordprocessingCanvas" xmlns:cx="http://schemas.microsoft.com/office/drawing/2014/chartex" xmlns:cx1="http://schemas.microsoft.com/office/drawing/2015/9/8/chartex" xmlns:cx2="http://schemas.microsoft.com/office/drawing/2015/10/21/chartex" xmlns:cx3="http://schemas.microsoft.com/office/drawing/2016/5/9/chartex" xmlns:cx4="http://schemas.microsoft.com/office/drawing/2016/5/10/chartex" xmlns:cx5="http://schemas.microsoft.com/office/drawing/2016/5/11/chartex" xmlns:cx6="http://schemas.microsoft.com/office/drawing/2016/5/12/chartex" xmlns:cx7="http://schemas.microsoft.com/office/drawing/2016/5/13/chartex" xmlns:cx8="http://schemas.microsoft.com/office/drawing/2016/5/14/chartex" xmlns:mc="http://schemas.openxmlformats.org/markup-compatibility/2006" xmlns:aink="http://schemas.microsoft.com/office/drawing/2016/ink" xmlns:am3d="http://schemas.microsoft.com/office/drawing/2017/model3d" xmlns:o="urn:schemas-microsoft-com:office:office" xmlns:oel="http://schemas.microsoft.com/office/2019/extlst" xmlns:r="http://schemas.openxmlformats.org/officeDocument/2006/relationships" xmlns:m="http://schemas.openxmlformats.org/officeDocument/2006/math" xmlns:v="urn:schemas-microsoft-com:vml" xmlns:wp14="http://schemas.microsoft.com/office/word/2010/wordprocessingDrawing" xmlns:wp="http://schemas.openxmlformats.org/drawingml/2006/wordprocessingDrawing" xmlns:w10="urn:schemas-microsoft-com:office:word" xmlns:w="http://schemas.openxmlformats.org/wordprocessingml/2006/main" xmlns:w14="http://schemas.microsoft.com/office/word/2010/wordml" xmlns:w15="http://schemas.microsoft.com/office/word/2012/wordml" xmlns:w16cex="http://schemas.microsoft.com/office/word/2018/wordml/cex" xmlns:w16cid="http://schemas.microsoft.com/office/word/2016/wordml/cid" xmlns:w16="http://schemas.microsoft.com/office/word/2018/wordml" xmlns:w16du="http://schemas.microsoft.com/office/word/2023/wordml/word16du" xmlns:w16sdtdh="http://schemas.microsoft.com/office/word/2020/wordml/sdtdatahash" xmlns:w16sdtfl="http://schemas.microsoft.com/office/word/2024/wordml/sdtformatlock" xmlns:w16se="http://schemas.microsoft.com/office/word/2015/wordml/symex" xmlns:wpg="http://schemas.microsoft.com/office/word/2010/wordprocessingGroup" xmlns:wpi="http://schemas.microsoft.com/office/word/2010/wordprocessingInk" xmlns:wne="http://schemas.microsoft.com/office/word/2006/wordml" xmlns:wps="http://schemas.microsoft.com/office/word/2010/wordprocessingShape" mc:Ignorable="w14 w15 w16se w16cid w16 w16cex w16sdtdh w16sdtfl w16du wp14">
   <w:body>
     <w:p>
       <w:pPr>
@@ -165,7 +165,15 @@
       </w:r>
       <w:proofErr w:type="spellStart"/>
       <w:r>
-        <w:t>giày</w:t>
+        <w:t>tài</w:t>
+      </w:r>
+      <w:proofErr w:type="spellEnd"/>
+      <w:r>
+        <w:t xml:space="preserve"> </w:t>
+      </w:r>
+      <w:proofErr w:type="spellStart"/>
+      <w:r>
+        <w:t>khoản</w:t>
       </w:r>
       <w:proofErr w:type="spellEnd"/>
       <w:r>
@@ -714,7 +722,21 @@
         <w:rPr>
           <w:rFonts w:ascii="Times New Roman" w:eastAsia="Times New Roman" w:hAnsi="Times New Roman" w:cs="Times New Roman"/>
         </w:rPr>
-        <w:t xml:space="preserve"> ra </w:t>
+        <w:t xml:space="preserve"> </w:t>
+      </w:r>
+      <w:proofErr w:type="spellStart"/>
+      <w:r>
+        <w:rPr>
+          <w:rFonts w:ascii="Times New Roman" w:eastAsia="Times New Roman" w:hAnsi="Times New Roman" w:cs="Times New Roman"/>
+        </w:rPr>
+        <w:t>ra</w:t>
+      </w:r>
+      <w:proofErr w:type="spellEnd"/>
+      <w:r>
+        <w:rPr>
+          <w:rFonts w:ascii="Times New Roman" w:eastAsia="Times New Roman" w:hAnsi="Times New Roman" w:cs="Times New Roman"/>
+        </w:rPr>
+        <w:t xml:space="preserve"> </w:t>
       </w:r>
       <w:proofErr w:type="spellStart"/>
       <w:r>
@@ -1070,7 +1092,7 @@
                 <w:b/>
                 <w:spacing w:val="-4"/>
               </w:rPr>
-              <w:t>giày</w:t>
+              <w:t>tài khoản</w:t>
             </w:r>
           </w:p>
         </w:tc>
@@ -1201,7 +1223,7 @@
                 <w:rFonts w:asciiTheme="minorHAnsi" w:hAnsiTheme="minorHAnsi" w:cstheme="minorHAnsi"/>
                 <w:spacing w:val="-4"/>
               </w:rPr>
-              <w:t>giày</w:t>
+              <w:t>tài khoản</w:t>
             </w:r>
           </w:p>
         </w:tc>
@@ -1410,7 +1432,7 @@
                 <w:rFonts w:asciiTheme="minorHAnsi" w:hAnsiTheme="minorHAnsi" w:cstheme="minorHAnsi"/>
                 <w:spacing w:val="-4"/>
               </w:rPr>
-              <w:t>giày</w:t>
+              <w:t>tài khoản</w:t>
             </w:r>
           </w:p>
         </w:tc>
@@ -1611,14 +1633,27 @@
               <w:rPr>
                 <w:rFonts w:asciiTheme="minorHAnsi" w:hAnsiTheme="minorHAnsi" w:cstheme="minorHAnsi"/>
               </w:rPr>
-              <w:t xml:space="preserve">giày/Bán </w:t>
+              <w:t>tài khoản</w:t>
+            </w:r>
+            <w:r>
+              <w:rPr>
+                <w:rFonts w:asciiTheme="minorHAnsi" w:hAnsiTheme="minorHAnsi" w:cstheme="minorHAnsi"/>
+              </w:rPr>
+              <w:t xml:space="preserve">/Bán </w:t>
             </w:r>
             <w:r>
               <w:rPr>
                 <w:rFonts w:asciiTheme="minorHAnsi" w:hAnsiTheme="minorHAnsi" w:cstheme="minorHAnsi"/>
                 <w:spacing w:val="-2"/>
               </w:rPr>
-              <w:t>giày"</w:t>
+              <w:t>tài khoản</w:t>
+            </w:r>
+            <w:r>
+              <w:rPr>
+                <w:rFonts w:asciiTheme="minorHAnsi" w:hAnsiTheme="minorHAnsi" w:cstheme="minorHAnsi"/>
+                <w:spacing w:val="-2"/>
+              </w:rPr>
+              <w:t>"</w:t>
             </w:r>
           </w:p>
           <w:p>
@@ -1694,7 +1729,7 @@
               <w:rPr>
                 <w:rFonts w:asciiTheme="minorHAnsi" w:hAnsiTheme="minorHAnsi" w:cstheme="minorHAnsi"/>
               </w:rPr>
-              <w:t>giày</w:t>
+              <w:t>tài khoản</w:t>
             </w:r>
             <w:r>
               <w:rPr>
@@ -1785,7 +1820,7 @@
               <w:rPr>
                 <w:rFonts w:asciiTheme="minorHAnsi" w:hAnsiTheme="minorHAnsi" w:cstheme="minorHAnsi"/>
               </w:rPr>
-              <w:t>giày</w:t>
+              <w:t>tài khoản</w:t>
             </w:r>
             <w:r>
               <w:rPr>
@@ -1798,7 +1833,19 @@
               <w:rPr>
                 <w:rFonts w:asciiTheme="minorHAnsi" w:hAnsiTheme="minorHAnsi" w:cstheme="minorHAnsi"/>
               </w:rPr>
-              <w:t>tìm được (kèm số lượng). Nếu số lượng giày không đủ, in thông báo ra màn hình</w:t>
+              <w:t xml:space="preserve">tìm được (kèm số lượng). Nếu số lượng </w:t>
+            </w:r>
+            <w:r>
+              <w:rPr>
+                <w:rFonts w:asciiTheme="minorHAnsi" w:hAnsiTheme="minorHAnsi" w:cstheme="minorHAnsi"/>
+              </w:rPr>
+              <w:t>tài khoản</w:t>
+            </w:r>
+            <w:r>
+              <w:rPr>
+                <w:rFonts w:asciiTheme="minorHAnsi" w:hAnsiTheme="minorHAnsi" w:cstheme="minorHAnsi"/>
+              </w:rPr>
+              <w:t xml:space="preserve"> không đủ, in thông báo ra màn hình</w:t>
             </w:r>
           </w:p>
           <w:p>
@@ -1939,7 +1986,13 @@
               <w:rPr>
                 <w:rFonts w:asciiTheme="minorHAnsi" w:hAnsiTheme="minorHAnsi" w:cstheme="minorHAnsi"/>
               </w:rPr>
-              <w:t>giày,</w:t>
+              <w:t>tài khoản</w:t>
+            </w:r>
+            <w:r>
+              <w:rPr>
+                <w:rFonts w:asciiTheme="minorHAnsi" w:hAnsiTheme="minorHAnsi" w:cstheme="minorHAnsi"/>
+              </w:rPr>
+              <w:t>,</w:t>
             </w:r>
             <w:r>
               <w:rPr>
@@ -2413,7 +2466,7 @@
               <w:rPr>
                 <w:rFonts w:asciiTheme="minorHAnsi" w:hAnsiTheme="minorHAnsi" w:cstheme="minorHAnsi"/>
               </w:rPr>
-              <w:t>giày</w:t>
+              <w:t>tài khoản</w:t>
             </w:r>
             <w:r>
               <w:rPr>
@@ -2987,7 +3040,7 @@
                 <w:sz w:val="26"/>
                 <w:szCs w:val="26"/>
               </w:rPr>
-              <w:t>giày</w:t>
+              <w:t>tài khoản</w:t>
             </w:r>
           </w:p>
         </w:tc>
@@ -3617,7 +3670,14 @@
                 <w:sz w:val="26"/>
                 <w:szCs w:val="26"/>
               </w:rPr>
-              <w:t>giày/Thống</w:t>
+              <w:t>tài khoản</w:t>
+            </w:r>
+            <w:r>
+              <w:rPr>
+                <w:sz w:val="26"/>
+                <w:szCs w:val="26"/>
+              </w:rPr>
+              <w:t>/Thống</w:t>
             </w:r>
             <w:r>
               <w:rPr>
@@ -3802,7 +3862,15 @@
                 <w:sz w:val="26"/>
                 <w:szCs w:val="26"/>
               </w:rPr>
-              <w:t xml:space="preserve"> giày</w:t>
+              <w:t xml:space="preserve"> </w:t>
+            </w:r>
+            <w:r>
+              <w:rPr>
+                <w:spacing w:val="-4"/>
+                <w:sz w:val="26"/>
+                <w:szCs w:val="26"/>
+              </w:rPr>
+              <w:t>tài khoản</w:t>
             </w:r>
           </w:p>
           <w:p>
@@ -3978,7 +4046,21 @@
                 <w:sz w:val="26"/>
                 <w:szCs w:val="26"/>
               </w:rPr>
-              <w:t>tin các Loại giày đã hết/sắp hết số lượng.</w:t>
+              <w:t xml:space="preserve">tin các Loại </w:t>
+            </w:r>
+            <w:r>
+              <w:rPr>
+                <w:sz w:val="26"/>
+                <w:szCs w:val="26"/>
+              </w:rPr>
+              <w:t>tài khoản</w:t>
+            </w:r>
+            <w:r>
+              <w:rPr>
+                <w:sz w:val="26"/>
+                <w:szCs w:val="26"/>
+              </w:rPr>
+              <w:t xml:space="preserve"> đã hết/sắp hết số lượng.</w:t>
             </w:r>
           </w:p>
         </w:tc>
@@ -4109,7 +4191,7 @@
                 <w:sz w:val="26"/>
                 <w:szCs w:val="26"/>
               </w:rPr>
-              <w:t>giày</w:t>
+              <w:t>tài khoản</w:t>
             </w:r>
             <w:r>
               <w:rPr>
@@ -4277,7 +4359,14 @@
                 <w:sz w:val="26"/>
                 <w:szCs w:val="26"/>
               </w:rPr>
-              <w:t>giày:</w:t>
+              <w:t>tài khoản</w:t>
+            </w:r>
+            <w:r>
+              <w:rPr>
+                <w:sz w:val="26"/>
+                <w:szCs w:val="26"/>
+              </w:rPr>
+              <w:t>:</w:t>
             </w:r>
             <w:r>
               <w:rPr>
@@ -4307,7 +4396,14 @@
                 <w:sz w:val="26"/>
                 <w:szCs w:val="26"/>
               </w:rPr>
-              <w:t>giày,</w:t>
+              <w:t>tài khoản</w:t>
+            </w:r>
+            <w:r>
+              <w:rPr>
+                <w:sz w:val="26"/>
+                <w:szCs w:val="26"/>
+              </w:rPr>
+              <w:t>,</w:t>
             </w:r>
             <w:r>
               <w:rPr>
@@ -4337,7 +4433,14 @@
                 <w:sz w:val="26"/>
                 <w:szCs w:val="26"/>
               </w:rPr>
-              <w:t>giày,</w:t>
+              <w:t>tài khoản</w:t>
+            </w:r>
+            <w:r>
+              <w:rPr>
+                <w:sz w:val="26"/>
+                <w:szCs w:val="26"/>
+              </w:rPr>
+              <w:t>,</w:t>
             </w:r>
             <w:r>
               <w:rPr>
@@ -4367,7 +4470,14 @@
                 <w:sz w:val="26"/>
                 <w:szCs w:val="26"/>
               </w:rPr>
-              <w:t>giày,</w:t>
+              <w:t>tài khoản</w:t>
+            </w:r>
+            <w:r>
+              <w:rPr>
+                <w:sz w:val="26"/>
+                <w:szCs w:val="26"/>
+              </w:rPr>
+              <w:t>,</w:t>
             </w:r>
             <w:r>
               <w:rPr>
@@ -5921,7 +6031,6 @@
           <w:sz w:val="26"/>
           <w:szCs w:val="26"/>
         </w:rPr>
-        <w:lastRenderedPageBreak/>
         <w:drawing>
           <wp:anchor distT="0" distB="0" distL="0" distR="0" simplePos="0" relativeHeight="251667456" behindDoc="1" locked="0" layoutInCell="1" allowOverlap="1" wp14:anchorId="74392194" wp14:editId="4030A732">
             <wp:simplePos x="0" y="0"/>
@@ -7292,7 +7401,6 @@
           <w:sz w:val="26"/>
           <w:szCs w:val="26"/>
         </w:rPr>
-        <w:lastRenderedPageBreak/>
         <w:drawing>
           <wp:anchor distT="0" distB="0" distL="0" distR="0" simplePos="0" relativeHeight="251669504" behindDoc="1" locked="0" layoutInCell="1" allowOverlap="1" wp14:anchorId="283929B6" wp14:editId="546D3C57">
             <wp:simplePos x="0" y="0"/>
@@ -8807,7 +8915,7 @@
 </file>
 
 <file path=word/numbering.xml><?xml version="1.0" encoding="utf-8"?>
-<w:numbering xmlns:wpc="http://schemas.microsoft.com/office/word/2010/wordprocessingCanvas" xmlns:cx="http://schemas.microsoft.com/office/drawing/2014/chartex" xmlns:cx1="http://schemas.microsoft.com/office/drawing/2015/9/8/chartex" xmlns:cx2="http://schemas.microsoft.com/office/drawing/2015/10/21/chartex" xmlns:cx3="http://schemas.microsoft.com/office/drawing/2016/5/9/chartex" xmlns:cx4="http://schemas.microsoft.com/office/drawing/2016/5/10/chartex" xmlns:cx5="http://schemas.microsoft.com/office/drawing/2016/5/11/chartex" xmlns:cx6="http://schemas.microsoft.com/office/drawing/2016/5/12/chartex" xmlns:cx7="http://schemas.microsoft.com/office/drawing/2016/5/13/chartex" xmlns:cx8="http://schemas.microsoft.com/office/drawing/2016/5/14/chartex" xmlns:mc="http://schemas.openxmlformats.org/markup-compatibility/2006" xmlns:aink="http://schemas.microsoft.com/office/drawing/2016/ink" xmlns:am3d="http://schemas.microsoft.com/office/drawing/2017/model3d" xmlns:o="urn:schemas-microsoft-com:office:office" xmlns:r="http://schemas.openxmlformats.org/officeDocument/2006/relationships" xmlns:m="http://schemas.openxmlformats.org/officeDocument/2006/math" xmlns:v="urn:schemas-microsoft-com:vml" xmlns:wp14="http://schemas.microsoft.com/office/word/2010/wordprocessingDrawing" xmlns:wp="http://schemas.openxmlformats.org/drawingml/2006/wordprocessingDrawing" xmlns:w10="urn:schemas-microsoft-com:office:word" xmlns:w="http://schemas.openxmlformats.org/wordprocessingml/2006/main" xmlns:w14="http://schemas.microsoft.com/office/word/2010/wordml" xmlns:w15="http://schemas.microsoft.com/office/word/2012/wordml" xmlns:w16cex="http://schemas.microsoft.com/office/word/2018/wordml/cex" xmlns:w16cid="http://schemas.microsoft.com/office/word/2016/wordml/cid" xmlns:w16="http://schemas.microsoft.com/office/word/2018/wordml" xmlns:w16sdtdh="http://schemas.microsoft.com/office/word/2020/wordml/sdtdatahash" xmlns:w16se="http://schemas.microsoft.com/office/word/2015/wordml/symex" xmlns:wpg="http://schemas.microsoft.com/office/word/2010/wordprocessingGroup" xmlns:wpi="http://schemas.microsoft.com/office/word/2010/wordprocessingInk" xmlns:wne="http://schemas.microsoft.com/office/word/2006/wordml" xmlns:wps="http://schemas.microsoft.com/office/word/2010/wordprocessingShape" mc:Ignorable="w14 w15 w16se w16cid w16 w16cex w16sdtdh wp14">
+<w:numbering xmlns:wpc="http://schemas.microsoft.com/office/word/2010/wordprocessingCanvas" xmlns:cx="http://schemas.microsoft.com/office/drawing/2014/chartex" xmlns:cx1="http://schemas.microsoft.com/office/drawing/2015/9/8/chartex" xmlns:cx2="http://schemas.microsoft.com/office/drawing/2015/10/21/chartex" xmlns:cx3="http://schemas.microsoft.com/office/drawing/2016/5/9/chartex" xmlns:cx4="http://schemas.microsoft.com/office/drawing/2016/5/10/chartex" xmlns:cx5="http://schemas.microsoft.com/office/drawing/2016/5/11/chartex" xmlns:cx6="http://schemas.microsoft.com/office/drawing/2016/5/12/chartex" xmlns:cx7="http://schemas.microsoft.com/office/drawing/2016/5/13/chartex" xmlns:cx8="http://schemas.microsoft.com/office/drawing/2016/5/14/chartex" xmlns:mc="http://schemas.openxmlformats.org/markup-compatibility/2006" xmlns:aink="http://schemas.microsoft.com/office/drawing/2016/ink" xmlns:am3d="http://schemas.microsoft.com/office/drawing/2017/model3d" xmlns:o="urn:schemas-microsoft-com:office:office" xmlns:oel="http://schemas.microsoft.com/office/2019/extlst" xmlns:r="http://schemas.openxmlformats.org/officeDocument/2006/relationships" xmlns:m="http://schemas.openxmlformats.org/officeDocument/2006/math" xmlns:v="urn:schemas-microsoft-com:vml" xmlns:wp14="http://schemas.microsoft.com/office/word/2010/wordprocessingDrawing" xmlns:wp="http://schemas.openxmlformats.org/drawingml/2006/wordprocessingDrawing" xmlns:w10="urn:schemas-microsoft-com:office:word" xmlns:w="http://schemas.openxmlformats.org/wordprocessingml/2006/main" xmlns:w14="http://schemas.microsoft.com/office/word/2010/wordml" xmlns:w15="http://schemas.microsoft.com/office/word/2012/wordml" xmlns:w16cex="http://schemas.microsoft.com/office/word/2018/wordml/cex" xmlns:w16cid="http://schemas.microsoft.com/office/word/2016/wordml/cid" xmlns:w16="http://schemas.microsoft.com/office/word/2018/wordml" xmlns:w16du="http://schemas.microsoft.com/office/word/2023/wordml/word16du" xmlns:w16sdtdh="http://schemas.microsoft.com/office/word/2020/wordml/sdtdatahash" xmlns:w16sdtfl="http://schemas.microsoft.com/office/word/2024/wordml/sdtformatlock" xmlns:w16se="http://schemas.microsoft.com/office/word/2015/wordml/symex" xmlns:wpg="http://schemas.microsoft.com/office/word/2010/wordprocessingGroup" xmlns:wpi="http://schemas.microsoft.com/office/word/2010/wordprocessingInk" xmlns:wne="http://schemas.microsoft.com/office/word/2006/wordml" xmlns:wps="http://schemas.microsoft.com/office/word/2010/wordprocessingShape" mc:Ignorable="w14 w15 w16se w16cid w16 w16cex w16sdtdh w16sdtfl w16du wp14">
   <w:abstractNum w:abstractNumId="0" w15:restartNumberingAfterBreak="0">
     <w:nsid w:val="145D64F5"/>
     <w:multiLevelType w:val="hybridMultilevel"/>
@@ -9628,32 +9736,32 @@
       </w:rPr>
     </w:lvl>
   </w:abstractNum>
-  <w:num w:numId="1">
+  <w:num w:numId="1" w16cid:durableId="296111709">
     <w:abstractNumId w:val="1"/>
   </w:num>
-  <w:num w:numId="2">
+  <w:num w:numId="2" w16cid:durableId="1872719967">
     <w:abstractNumId w:val="3"/>
   </w:num>
-  <w:num w:numId="3">
+  <w:num w:numId="3" w16cid:durableId="481967648">
     <w:abstractNumId w:val="4"/>
   </w:num>
-  <w:num w:numId="4">
+  <w:num w:numId="4" w16cid:durableId="746195519">
     <w:abstractNumId w:val="6"/>
   </w:num>
-  <w:num w:numId="5">
+  <w:num w:numId="5" w16cid:durableId="582960337">
     <w:abstractNumId w:val="2"/>
   </w:num>
-  <w:num w:numId="6">
+  <w:num w:numId="6" w16cid:durableId="368653203">
     <w:abstractNumId w:val="5"/>
   </w:num>
-  <w:num w:numId="7">
+  <w:num w:numId="7" w16cid:durableId="551236319">
     <w:abstractNumId w:val="0"/>
   </w:num>
 </w:numbering>
 </file>
 
 <file path=word/styles.xml><?xml version="1.0" encoding="utf-8"?>
-<w:styles xmlns:mc="http://schemas.openxmlformats.org/markup-compatibility/2006" xmlns:r="http://schemas.openxmlformats.org/officeDocument/2006/relationships" xmlns:w="http://schemas.openxmlformats.org/wordprocessingml/2006/main" xmlns:w14="http://schemas.microsoft.com/office/word/2010/wordml" xmlns:w15="http://schemas.microsoft.com/office/word/2012/wordml" xmlns:w16cex="http://schemas.microsoft.com/office/word/2018/wordml/cex" xmlns:w16cid="http://schemas.microsoft.com/office/word/2016/wordml/cid" xmlns:w16="http://schemas.microsoft.com/office/word/2018/wordml" xmlns:w16sdtdh="http://schemas.microsoft.com/office/word/2020/wordml/sdtdatahash" xmlns:w16se="http://schemas.microsoft.com/office/word/2015/wordml/symex" mc:Ignorable="w14 w15 w16se w16cid w16 w16cex w16sdtdh">
+<w:styles xmlns:mc="http://schemas.openxmlformats.org/markup-compatibility/2006" xmlns:r="http://schemas.openxmlformats.org/officeDocument/2006/relationships" xmlns:w="http://schemas.openxmlformats.org/wordprocessingml/2006/main" xmlns:w14="http://schemas.microsoft.com/office/word/2010/wordml" xmlns:w15="http://schemas.microsoft.com/office/word/2012/wordml" xmlns:w16cex="http://schemas.microsoft.com/office/word/2018/wordml/cex" xmlns:w16cid="http://schemas.microsoft.com/office/word/2016/wordml/cid" xmlns:w16="http://schemas.microsoft.com/office/word/2018/wordml" xmlns:w16du="http://schemas.microsoft.com/office/word/2023/wordml/word16du" xmlns:w16sdtdh="http://schemas.microsoft.com/office/word/2020/wordml/sdtdatahash" xmlns:w16sdtfl="http://schemas.microsoft.com/office/word/2024/wordml/sdtformatlock" xmlns:w16se="http://schemas.microsoft.com/office/word/2015/wordml/symex" mc:Ignorable="w14 w15 w16se w16cid w16 w16cex w16sdtdh w16sdtfl w16du">
   <w:docDefaults>
     <w:rPrDefault>
       <w:rPr>

</xml_diff>